<commit_message>
Apply corrections to project description.
Teamwork with Dimitar Pashov
</commit_message>
<xml_diff>
--- a/Project description.docx
+++ b/Project description.docx
@@ -46,14 +46,14 @@
                         </a:ln>
                         <a:extLst>
                           <a:ext uri="{909E8E84-426E-40dd-AFC4-6F175D3DCCD1}">
-                            <a14:hiddenFill xmlns:lc="http://schemas.openxmlformats.org/drawingml/2006/lockedCanvas" xmlns:a14="http://schemas.microsoft.com/office/drawing/2010/main" xmlns:w="http://schemas.openxmlformats.org/wordprocessingml/2006/main" xmlns:w10="urn:schemas-microsoft-com:office:word" xmlns:v="urn:schemas-microsoft-com:vml" xmlns:o="urn:schemas-microsoft-com:office:office" xmlns:mv="urn:schemas-microsoft-com:mac:vml" xmlns:mo="http://schemas.microsoft.com/office/mac/office/2008/main" xmlns="">
+                            <a14:hiddenFill xmlns="" xmlns:mo="http://schemas.microsoft.com/office/mac/office/2008/main" xmlns:mv="urn:schemas-microsoft-com:mac:vml" xmlns:o="urn:schemas-microsoft-com:office:office" xmlns:v="urn:schemas-microsoft-com:vml" xmlns:w10="urn:schemas-microsoft-com:office:word" xmlns:w="http://schemas.openxmlformats.org/wordprocessingml/2006/main" xmlns:a14="http://schemas.microsoft.com/office/drawing/2010/main" xmlns:lc="http://schemas.openxmlformats.org/drawingml/2006/lockedCanvas">
                               <a:solidFill>
                                 <a:srgbClr val="FFFFFF"/>
                               </a:solidFill>
                             </a14:hiddenFill>
                           </a:ext>
                           <a:ext uri="{91240B29-F687-4f45-9708-019B960494DF}">
-                            <a14:hiddenLine xmlns:lc="http://schemas.openxmlformats.org/drawingml/2006/lockedCanvas" xmlns:a14="http://schemas.microsoft.com/office/drawing/2010/main" xmlns:w="http://schemas.openxmlformats.org/wordprocessingml/2006/main" xmlns:w10="urn:schemas-microsoft-com:office:word" xmlns:v="urn:schemas-microsoft-com:vml" xmlns:o="urn:schemas-microsoft-com:office:office" xmlns:mv="urn:schemas-microsoft-com:mac:vml" xmlns:mo="http://schemas.microsoft.com/office/mac/office/2008/main" xmlns="" w="9525">
+                            <a14:hiddenLine xmlns="" xmlns:mo="http://schemas.microsoft.com/office/mac/office/2008/main" xmlns:mv="urn:schemas-microsoft-com:mac:vml" xmlns:o="urn:schemas-microsoft-com:office:office" xmlns:v="urn:schemas-microsoft-com:vml" xmlns:w10="urn:schemas-microsoft-com:office:word" xmlns:w="http://schemas.openxmlformats.org/wordprocessingml/2006/main" xmlns:a14="http://schemas.microsoft.com/office/drawing/2010/main" xmlns:lc="http://schemas.openxmlformats.org/drawingml/2006/lockedCanvas" w="9525">
                               <a:solidFill>
                                 <a:srgbClr val="000000"/>
                               </a:solidFill>
@@ -776,12 +776,6 @@
       <w:pPr>
         <w:spacing w:line="360" w:lineRule="auto"/>
         <w:jc w:val="both"/>
-      </w:pPr>
-    </w:p>
-    <w:p>
-      <w:pPr>
-        <w:spacing w:line="360" w:lineRule="auto"/>
-        <w:jc w:val="both"/>
         <w:rPr>
           <w:i/>
           <w:iCs/>
@@ -792,6 +786,7 @@
           <w:i/>
           <w:iCs/>
         </w:rPr>
+        <w:lastRenderedPageBreak/>
         <w:t>1. Въведение – кратко описание на задачата от гледната точка на потребителя</w:t>
       </w:r>
       <w:r>
@@ -1187,11 +1182,11 @@
         <w:t>”</w:t>
       </w:r>
       <w:r>
-        <w:t xml:space="preserve"> и все по-забързаното ежедневие и липса на свободно време, е необходимо унифицирането на информацията и лесната и достъпност на едно място в интернет. По този начин се гарантира, че крайният потребител ще има достъп до тази информация по всяко време и от всяка точка на света. Въпреки развлекателното естество на проекта в допълнение на </w:t>
+        <w:t xml:space="preserve"> и все по-забързаното ежедневие и липса на свободно време, е необходимо унифицирането на информацията и лесната и достъпност на едно място в интернет. По този начин се гарантира, че крайният потребител ще има достъп до тази информация по всяко време и от всяка точка на света. Въпреки развлекателното естество на проекта в допълнение на основната цел представена в т.2.1 трябва да се решат проблеми свързани с липсата на </w:t>
       </w:r>
       <w:r>
         <w:lastRenderedPageBreak/>
-        <w:t>основната цел представена в т.2.1 трябва да се решат проблеми свързани с липсата на обобщена информация или нейната неточност за даден продукт</w:t>
+        <w:t>обобщена информация или нейната неточност за даден продукт</w:t>
       </w:r>
       <w:r>
         <w:rPr>
@@ -1506,34 +1501,19 @@
         <w:t xml:space="preserve"> </w:t>
       </w:r>
       <w:r>
-        <w:rPr>
-          <w:i/>
-          <w:iCs/>
-          <w:u w:val="single"/>
-        </w:rPr>
         <w:t xml:space="preserve">като това включва обновяване на различните сървиси </w:t>
       </w:r>
       <w:r>
         <w:rPr>
-          <w:i/>
-          <w:iCs/>
-          <w:u w:val="single"/>
           <w:lang w:val="en-US"/>
         </w:rPr>
         <w:t xml:space="preserve">(Nuget </w:t>
       </w:r>
       <w:r>
-        <w:rPr>
-          <w:i/>
-          <w:iCs/>
-          <w:u w:val="single"/>
-        </w:rPr>
         <w:t>пакети</w:t>
       </w:r>
       <w:r>
         <w:rPr>
-          <w:i/>
-          <w:iCs/>
           <w:lang w:val="en-US"/>
         </w:rPr>
         <w:t>)</w:t>
@@ -1554,24 +1534,15 @@
         <w:t xml:space="preserve"> </w:t>
       </w:r>
       <w:r>
-        <w:rPr>
-          <w:i/>
-          <w:iCs/>
-          <w:u w:val="single"/>
-        </w:rPr>
         <w:t>и наличните хардуерни ресурси</w:t>
       </w:r>
       <w:r>
         <w:rPr>
-          <w:u w:val="single"/>
           <w:lang w:val="ru-RU"/>
         </w:rPr>
         <w:t>)</w:t>
       </w:r>
       <w:r>
-        <w:rPr>
-          <w:u w:val="single"/>
-        </w:rPr>
         <w:t>.</w:t>
       </w:r>
     </w:p>
@@ -1612,25 +1583,7 @@
         <w:t xml:space="preserve">Налице е поддръжка на данните, осъществяване на бекъп и възстановяване на системата от критични точки както </w:t>
       </w:r>
       <w:r>
-        <w:rPr>
-          <w:i/>
-          <w:iCs/>
-        </w:rPr>
-        <w:t>и евентуалн</w:t>
-      </w:r>
-      <w:r>
-        <w:rPr>
-          <w:i/>
-          <w:iCs/>
-        </w:rPr>
-        <w:t xml:space="preserve">о отстраняване </w:t>
-      </w:r>
-      <w:r>
-        <w:rPr>
-          <w:i/>
-          <w:iCs/>
-        </w:rPr>
-        <w:t>на възникнали грешки при изпращане на заявки към БД</w:t>
+        <w:t>и евентуално отстраняване на възникнали грешки при изпращане на заявки към БД</w:t>
       </w:r>
       <w:r>
         <w:t>.</w:t>
@@ -1663,7 +1616,7 @@
         <w:ind w:firstLine="360"/>
         <w:jc w:val="both"/>
         <w:rPr>
-          <w:lang w:val="ru-RU"/>
+          <w:lang w:val="en-US"/>
         </w:rPr>
       </w:pPr>
       <w:r>
@@ -1676,80 +1629,43 @@
         <w:rPr>
           <w:i/>
           <w:iCs/>
-          <w:u w:val="single"/>
-        </w:rPr>
-        <w:t xml:space="preserve">, което е равносилно на това потребителят да не може да достъпи уеб приложението </w:t>
-      </w:r>
-      <w:r>
-        <w:rPr>
-          <w:i/>
-          <w:iCs/>
-          <w:u w:val="single"/>
+        </w:rPr>
+        <w:t xml:space="preserve">, </w:t>
+      </w:r>
+      <w:r>
+        <w:t xml:space="preserve">което е равносилно на това потребителят да не може да достъпи уеб приложението </w:t>
+      </w:r>
+      <w:r>
+        <w:rPr>
           <w:lang w:val="en-US"/>
         </w:rPr>
         <w:t>(Forbidden status code</w:t>
       </w:r>
       <w:r>
         <w:rPr>
-          <w:i/>
-          <w:iCs/>
-          <w:u w:val="single"/>
           <w:lang w:val="en-US"/>
         </w:rPr>
         <w:t xml:space="preserve">). </w:t>
       </w:r>
       <w:r>
-        <w:rPr>
-          <w:i/>
-          <w:iCs/>
-          <w:u w:val="single"/>
-        </w:rPr>
         <w:t xml:space="preserve">В правомощията на администраторът влиза и </w:t>
       </w:r>
       <w:r>
-        <w:rPr>
-          <w:i/>
-          <w:iCs/>
-          <w:u w:val="single"/>
-        </w:rPr>
         <w:t>налага</w:t>
       </w:r>
       <w:r>
-        <w:rPr>
-          <w:i/>
-          <w:iCs/>
-          <w:u w:val="single"/>
-        </w:rPr>
         <w:t>нето на</w:t>
       </w:r>
       <w:r>
-        <w:rPr>
-          <w:i/>
-          <w:iCs/>
-          <w:u w:val="single"/>
-        </w:rPr>
         <w:t xml:space="preserve"> частичен достъп</w:t>
       </w:r>
       <w:r>
-        <w:rPr>
-          <w:i/>
-          <w:iCs/>
-          <w:u w:val="single"/>
-        </w:rPr>
         <w:t xml:space="preserve"> към използването на системата</w:t>
       </w:r>
       <w:r>
-        <w:rPr>
-          <w:i/>
-          <w:iCs/>
-          <w:u w:val="single"/>
-        </w:rPr>
         <w:t>, включващо забрана за създаване на рецепти, писане на коментари и ревюта за тях, гласуване под формата на рейтинг</w:t>
       </w:r>
       <w:r>
-        <w:rPr>
-          <w:u w:val="single"/>
-        </w:rPr>
         <w:t>.</w:t>
       </w:r>
       <w:r>
@@ -1765,7 +1681,10 @@
         <w:t xml:space="preserve">и </w:t>
       </w:r>
       <w:r>
-        <w:t xml:space="preserve">права на останалите роли във </w:t>
+        <w:t>права на останалите роли в</w:t>
+      </w:r>
+      <w:r>
+        <w:t xml:space="preserve"> </w:t>
       </w:r>
       <w:r>
         <w:rPr>
@@ -2004,8 +1923,8 @@
           <w:lang w:val="en-US"/>
         </w:rPr>
         <w:drawing>
-          <wp:inline distT="0" distB="0" distL="0" distR="0" wp14:anchorId="624DF8CB" wp14:editId="7517E9A7">
-            <wp:extent cx="5760720" cy="5461617"/>
+          <wp:inline distT="0" distB="0" distL="0" distR="0" wp14:anchorId="624DF8CB" wp14:editId="32196342">
+            <wp:extent cx="5760719" cy="5461617"/>
             <wp:effectExtent l="0" t="0" r="0" b="6350"/>
             <wp:docPr id="3" name="Picture 3"/>
             <wp:cNvGraphicFramePr>
@@ -2033,7 +1952,7 @@
                   <pic:spPr>
                     <a:xfrm>
                       <a:off x="0" y="0"/>
-                      <a:ext cx="5760720" cy="5461617"/>
+                      <a:ext cx="5760719" cy="5461617"/>
                     </a:xfrm>
                     <a:prstGeom prst="rect">
                       <a:avLst/>
@@ -2172,117 +2091,70 @@
         <w:t xml:space="preserve">Също така може </w:t>
       </w:r>
       <w:r>
-        <w:t>да напише ревю за вече създадена рецепта или да даде коментар.</w:t>
+        <w:t>да напише ревю за вече създадена рецепта.</w:t>
       </w:r>
       <w:r>
         <w:t xml:space="preserve"> </w:t>
       </w:r>
       <w:r>
-        <w:rPr>
-          <w:i/>
-          <w:iCs/>
-          <w:u w:val="single"/>
-        </w:rPr>
-        <w:t xml:space="preserve">Ревюто е подробно описание на опита на вече направена рецепта </w:t>
-      </w:r>
-      <w:r>
-        <w:rPr>
-          <w:i/>
-          <w:iCs/>
-          <w:u w:val="single"/>
-        </w:rPr>
-        <w:t xml:space="preserve">от някой потребител </w:t>
-      </w:r>
-      <w:r>
-        <w:rPr>
-          <w:i/>
-          <w:iCs/>
-          <w:u w:val="single"/>
-        </w:rPr>
-        <w:t>и може да съдържа съвети за евентуалното и подобряване. От друга страна ком</w:t>
-      </w:r>
-      <w:r>
-        <w:rPr>
-          <w:i/>
-          <w:iCs/>
-          <w:u w:val="single"/>
-        </w:rPr>
-        <w:t>ен</w:t>
-      </w:r>
-      <w:r>
-        <w:rPr>
-          <w:i/>
-          <w:iCs/>
-          <w:u w:val="single"/>
-        </w:rPr>
-        <w:t>тарът е просто мнение дали дадена рецепта е добра</w:t>
-      </w:r>
-      <w:r>
-        <w:rPr>
-          <w:i/>
-          <w:iCs/>
-          <w:u w:val="single"/>
+        <w:t>Ревюто е</w:t>
+      </w:r>
+      <w:r>
+        <w:t xml:space="preserve"> мнение</w:t>
+      </w:r>
+      <w:r>
+        <w:rPr>
           <w:lang w:val="en-US"/>
         </w:rPr>
         <w:t>/</w:t>
       </w:r>
       <w:r>
-        <w:rPr>
-          <w:i/>
-          <w:iCs/>
-          <w:u w:val="single"/>
-        </w:rPr>
-        <w:t xml:space="preserve">лоша </w:t>
-      </w:r>
-      <w:r>
-        <w:rPr>
-          <w:i/>
-          <w:iCs/>
-          <w:u w:val="single"/>
+        <w:t xml:space="preserve">препоръка </w:t>
+      </w:r>
+      <w:r>
+        <w:t>от някой потребител</w:t>
+      </w:r>
+      <w:r>
+        <w:t xml:space="preserve"> за вече направена рецепта.</w:t>
+      </w:r>
+      <w:r>
+        <w:t xml:space="preserve"> В него може да оцени дадената рецепта чрез използване на предоставената система за гласуване </w:t>
+      </w:r>
+      <w:r>
+        <w:rPr>
           <w:lang w:val="en-US"/>
         </w:rPr>
         <w:t>(</w:t>
       </w:r>
       <w:r>
-        <w:rPr>
-          <w:i/>
-          <w:iCs/>
-          <w:u w:val="single"/>
-        </w:rPr>
-        <w:t>пример за еквивалентност са коментарите</w:t>
-      </w:r>
-      <w:r>
-        <w:rPr>
-          <w:i/>
-          <w:iCs/>
-          <w:u w:val="single"/>
-        </w:rPr>
-        <w:t xml:space="preserve"> под видеата</w:t>
-      </w:r>
-      <w:r>
-        <w:rPr>
-          <w:i/>
-          <w:iCs/>
-          <w:u w:val="single"/>
-        </w:rPr>
-        <w:t xml:space="preserve"> в </w:t>
-      </w:r>
-      <w:r>
-        <w:rPr>
-          <w:i/>
-          <w:iCs/>
-          <w:u w:val="single"/>
-        </w:rPr>
-        <w:t xml:space="preserve">платформата </w:t>
-      </w:r>
-      <w:r>
-        <w:rPr>
-          <w:i/>
-          <w:iCs/>
-          <w:u w:val="single"/>
-          <w:lang w:val="en-US"/>
-        </w:rPr>
-        <w:t>YouTube).</w:t>
+        <w:t>звезди</w:t>
+      </w:r>
+      <w:r>
+        <w:rPr>
+          <w:lang w:val="en-US"/>
+        </w:rPr>
+        <w:t>)</w:t>
+      </w:r>
+      <w:r>
+        <w:t>. Важно условие е това, че без написано ревю не може да се гласува за дадена рецепта. Останалите потребители от своя страна могат да дадат своето лично мнение под формата на коментар към ревюто. В</w:t>
+      </w:r>
+      <w:r>
+        <w:t xml:space="preserve">секи потребител има право да </w:t>
+      </w:r>
+      <w:r>
+        <w:t xml:space="preserve">прави едно ревю </w:t>
+      </w:r>
+      <w:r>
+        <w:t>в рамките на 24 часа</w:t>
+      </w:r>
+      <w:r>
+        <w:t xml:space="preserve">. </w:t>
+      </w:r>
+      <w:r>
+        <w:t xml:space="preserve">Останалите потребители имат достъп до глобалния каталог с рецепти, като за удобство се използват категории. </w:t>
+      </w:r>
+      <w:r>
+        <w:t>На лице е също така и страница с различни статии, където крайният потребител може да получи повече информация както за света на кулинарството така и за различни здравословни практики.</w:t>
       </w:r>
       <w:r>
         <w:rPr>
@@ -2291,49 +2163,13 @@
         <w:t xml:space="preserve"> </w:t>
       </w:r>
       <w:r>
-        <w:rPr>
-          <w:i/>
-          <w:iCs/>
-          <w:u w:val="single"/>
-        </w:rPr>
-        <w:t>Функционалността за рейтинг се изразява в това,</w:t>
-      </w:r>
-      <w:r>
-        <w:t xml:space="preserve"> че </w:t>
-      </w:r>
-      <w:r>
-        <w:t>всеки потребител има право да гласува като е разрешен само един вот в рамките на 24 часа.</w:t>
+        <w:t>Освен представената по-горе</w:t>
       </w:r>
       <w:r>
         <w:t xml:space="preserve"> </w:t>
       </w:r>
       <w:r>
-        <w:rPr>
-          <w:i/>
-          <w:iCs/>
-          <w:u w:val="single"/>
-        </w:rPr>
-        <w:t>Гласуването се извършва след натискане на иконка под формата на звезда, която ще се намира в описанието на всяка рецепта.</w:t>
-      </w:r>
-      <w:r>
-        <w:rPr>
-          <w:i/>
-          <w:iCs/>
-          <w:u w:val="single"/>
-        </w:rPr>
-        <w:t xml:space="preserve"> </w:t>
-      </w:r>
-      <w:r>
-        <w:t>Останалите потребители имат достъп до глобалния каталог с рецепти, като за удобство се използват категории.</w:t>
-      </w:r>
-      <w:r>
-        <w:t xml:space="preserve"> </w:t>
-      </w:r>
-      <w:r>
-        <w:t xml:space="preserve">На лице е също така и страница с различни статии, където крайният потребител може да получи повече информация както за света на кулинарството така и за различни здравословни практики. </w:t>
-      </w:r>
-      <w:r>
-        <w:t xml:space="preserve"> </w:t>
+        <w:t xml:space="preserve">функционалност регистрираните потребители може да използват глобалния чат на системата, където да обменят снимки и мнения за рецептите в реално време. </w:t>
       </w:r>
       <w:r>
         <w:t>П</w:t>
@@ -2693,13 +2529,7 @@
               <w:rPr>
                 <w:lang w:val="en-US"/>
               </w:rPr>
-              <w:t>User</w:t>
-            </w:r>
-            <w:r>
-              <w:rPr>
-                <w:lang w:val="en-US"/>
-              </w:rPr>
-              <w:t>Name</w:t>
+              <w:t>UserName</w:t>
             </w:r>
           </w:p>
         </w:tc>
@@ -3553,13 +3383,7 @@
               <w:rPr>
                 <w:lang w:val="en-US"/>
               </w:rPr>
-              <w:t>1</w:t>
-            </w:r>
-            <w:r>
-              <w:rPr>
-                <w:lang w:val="en-US"/>
-              </w:rPr>
-              <w:t>00</w:t>
+              <w:t>100</w:t>
             </w:r>
             <w:r>
               <w:t xml:space="preserve"> символа, </w:t>
@@ -3630,13 +3454,7 @@
               <w:rPr>
                 <w:lang w:val="en-US"/>
               </w:rPr>
-              <w:t>100</w:t>
-            </w:r>
-            <w:r>
-              <w:rPr>
-                <w:lang w:val="en-US"/>
-              </w:rPr>
-              <w:t>0</w:t>
+              <w:t>1000</w:t>
             </w:r>
             <w:r>
               <w:t xml:space="preserve"> символа, </w:t>
@@ -3879,13 +3697,7 @@
               </w:rPr>
             </w:pPr>
             <w:r>
-              <w:t xml:space="preserve">Стринг до </w:t>
-            </w:r>
-            <w:r>
-              <w:t>30</w:t>
-            </w:r>
-            <w:r>
-              <w:t xml:space="preserve"> символа, </w:t>
+              <w:t xml:space="preserve">Стринг до 30 символа, </w:t>
             </w:r>
             <w:r>
               <w:rPr>
@@ -4018,10 +3830,7 @@
               <w:jc w:val="both"/>
             </w:pPr>
             <w:r>
-              <w:t>Стринг</w:t>
-            </w:r>
-            <w:r>
-              <w:t xml:space="preserve">, </w:t>
+              <w:t xml:space="preserve">Стринг, </w:t>
             </w:r>
             <w:r>
               <w:rPr>
@@ -4089,13 +3898,7 @@
               <w:rPr>
                 <w:lang w:val="en-US"/>
               </w:rPr>
-              <w:t xml:space="preserve"> </w:t>
-            </w:r>
-            <w:r>
-              <w:rPr>
-                <w:lang w:val="en-US"/>
-              </w:rPr>
-              <w:t>100</w:t>
+              <w:t xml:space="preserve"> 100</w:t>
             </w:r>
             <w:r>
               <w:t xml:space="preserve"> символа, </w:t>
@@ -4166,13 +3969,7 @@
               <w:rPr>
                 <w:lang w:val="en-US"/>
               </w:rPr>
-              <w:t xml:space="preserve"> 100</w:t>
-            </w:r>
-            <w:r>
-              <w:rPr>
-                <w:lang w:val="en-US"/>
-              </w:rPr>
-              <w:t>00</w:t>
+              <w:t xml:space="preserve"> 10000</w:t>
             </w:r>
             <w:r>
               <w:t xml:space="preserve"> символа, </w:t>
@@ -4281,7 +4078,7 @@
           <w:lang w:val="en-US"/>
         </w:rPr>
         <w:lastRenderedPageBreak/>
-        <w:t>Co</w:t>
+        <w:t>Article</w:t>
       </w:r>
       <w:r>
         <w:rPr>
@@ -4290,7 +4087,7 @@
           <w:sz w:val="28"/>
           <w:lang w:val="en-US"/>
         </w:rPr>
-        <w:t>mments</w:t>
+        <w:t>Comments</w:t>
       </w:r>
     </w:p>
     <w:tbl>
@@ -4720,13 +4517,7 @@
               <w:rPr>
                 <w:lang w:val="en-US"/>
               </w:rPr>
-              <w:t xml:space="preserve"> </w:t>
-            </w:r>
-            <w:r>
-              <w:rPr>
-                <w:lang w:val="en-US"/>
-              </w:rPr>
-              <w:t>AspNetUsers</w:t>
+              <w:t xml:space="preserve"> AspNetUsers</w:t>
             </w:r>
           </w:p>
         </w:tc>
@@ -4761,7 +4552,7 @@
           <w:sz w:val="28"/>
           <w:lang w:val="en-US"/>
         </w:rPr>
-        <w:t>Reviews</w:t>
+        <w:t>ReviewComments</w:t>
       </w:r>
     </w:p>
     <w:tbl>
@@ -4785,15 +4576,14 @@
               <w:spacing w:line="360" w:lineRule="auto"/>
               <w:jc w:val="both"/>
               <w:rPr>
-                <w:b/>
-                <w:sz w:val="28"/>
-              </w:rPr>
-            </w:pPr>
-            <w:r>
-              <w:rPr>
-                <w:b/>
-              </w:rPr>
-              <w:t>Име на колона</w:t>
+                <w:lang w:val="en-US"/>
+              </w:rPr>
+            </w:pPr>
+            <w:r>
+              <w:rPr>
+                <w:lang w:val="en-US"/>
+              </w:rPr>
+              <w:t>Id</w:t>
             </w:r>
           </w:p>
         </w:tc>
@@ -4806,15 +4596,17 @@
               <w:spacing w:line="360" w:lineRule="auto"/>
               <w:jc w:val="both"/>
               <w:rPr>
-                <w:b/>
-                <w:sz w:val="28"/>
-              </w:rPr>
-            </w:pPr>
-            <w:r>
-              <w:rPr>
-                <w:b/>
-              </w:rPr>
-              <w:t>Тип на данните</w:t>
+                <w:lang w:val="en-US"/>
+              </w:rPr>
+            </w:pPr>
+            <w:r>
+              <w:t xml:space="preserve">32-бита инт </w:t>
+            </w:r>
+            <w:r>
+              <w:rPr>
+                <w:lang w:val="en-US"/>
+              </w:rPr>
+              <w:t>(Integer)</w:t>
             </w:r>
           </w:p>
         </w:tc>
@@ -4825,16 +4617,18 @@
           <w:p>
             <w:pPr>
               <w:spacing w:line="360" w:lineRule="auto"/>
-              <w:jc w:val="both"/>
-              <w:rPr>
-                <w:b/>
-              </w:rPr>
-            </w:pPr>
-            <w:r>
-              <w:rPr>
-                <w:b/>
-              </w:rPr>
-              <w:t>Ограничения</w:t>
+              <w:rPr>
+                <w:lang w:val="en-US"/>
+              </w:rPr>
+            </w:pPr>
+            <w:r>
+              <w:t xml:space="preserve">Първичен ключ </w:t>
+            </w:r>
+            <w:r>
+              <w:rPr>
+                <w:lang w:val="en-US"/>
+              </w:rPr>
+              <w:t>(Primary Key)</w:t>
             </w:r>
           </w:p>
         </w:tc>
@@ -4856,7 +4650,7 @@
               <w:rPr>
                 <w:lang w:val="en-US"/>
               </w:rPr>
-              <w:t>Id</w:t>
+              <w:t>ReviewId</w:t>
             </w:r>
           </w:p>
         </w:tc>
@@ -4890,18 +4684,34 @@
           <w:p>
             <w:pPr>
               <w:spacing w:line="360" w:lineRule="auto"/>
-              <w:rPr>
-                <w:lang w:val="en-US"/>
-              </w:rPr>
-            </w:pPr>
-            <w:r>
-              <w:t xml:space="preserve">Първичен ключ </w:t>
-            </w:r>
-            <w:r>
-              <w:rPr>
-                <w:lang w:val="en-US"/>
-              </w:rPr>
-              <w:t>(Primary Key)</w:t>
+              <w:jc w:val="both"/>
+              <w:rPr>
+                <w:lang w:val="en-US"/>
+              </w:rPr>
+            </w:pPr>
+            <w:r>
+              <w:t>Чужд ключ</w:t>
+            </w:r>
+            <w:r>
+              <w:rPr>
+                <w:lang w:val="en-US"/>
+              </w:rPr>
+              <w:t xml:space="preserve"> (Foreign Key), </w:t>
+            </w:r>
+            <w:r>
+              <w:t>Връзка с таблица</w:t>
+            </w:r>
+            <w:r>
+              <w:rPr>
+                <w:lang w:val="en-US"/>
+              </w:rPr>
+              <w:t xml:space="preserve"> </w:t>
+            </w:r>
+            <w:r>
+              <w:rPr>
+                <w:lang w:val="en-US"/>
+              </w:rPr>
+              <w:t>Reviews</w:t>
             </w:r>
           </w:p>
         </w:tc>
@@ -4923,7 +4733,7 @@
               <w:rPr>
                 <w:lang w:val="en-US"/>
               </w:rPr>
-              <w:t>Title</w:t>
+              <w:t>ParentId</w:t>
             </w:r>
           </w:p>
         </w:tc>
@@ -4935,18 +4745,15 @@
             <w:pPr>
               <w:spacing w:line="360" w:lineRule="auto"/>
               <w:jc w:val="both"/>
-              <w:rPr>
-                <w:lang w:val="en-US"/>
-              </w:rPr>
-            </w:pPr>
-            <w:r>
-              <w:t xml:space="preserve">Стринг до 30 символа, </w:t>
-            </w:r>
-            <w:r>
-              <w:rPr>
-                <w:lang w:val="en-US"/>
-              </w:rPr>
-              <w:t>ASCII</w:t>
+            </w:pPr>
+            <w:r>
+              <w:t xml:space="preserve">32-бита инт </w:t>
+            </w:r>
+            <w:r>
+              <w:rPr>
+                <w:lang w:val="en-US"/>
+              </w:rPr>
+              <w:t>(Integer)</w:t>
             </w:r>
           </w:p>
         </w:tc>
@@ -4963,10 +4770,13 @@
               </w:rPr>
             </w:pPr>
             <w:r>
-              <w:rPr>
-                <w:lang w:val="en-US"/>
-              </w:rPr>
-              <w:t>NOT NULL</w:t>
+              <w:t xml:space="preserve">Може да бъде </w:t>
+            </w:r>
+            <w:r>
+              <w:rPr>
+                <w:lang w:val="en-US"/>
+              </w:rPr>
+              <w:t>NULL – self-referencing key</w:t>
             </w:r>
           </w:p>
         </w:tc>
@@ -4988,7 +4798,7 @@
               <w:rPr>
                 <w:lang w:val="en-US"/>
               </w:rPr>
-              <w:t>Description</w:t>
+              <w:t>Content</w:t>
             </w:r>
           </w:p>
         </w:tc>
@@ -5002,16 +4812,7 @@
               <w:jc w:val="both"/>
             </w:pPr>
             <w:r>
-              <w:t xml:space="preserve">Стринг до </w:t>
-            </w:r>
-            <w:r>
-              <w:rPr>
-                <w:lang w:val="en-US"/>
-              </w:rPr>
-              <w:t>1500</w:t>
-            </w:r>
-            <w:r>
-              <w:t xml:space="preserve"> символа, </w:t>
+              <w:t xml:space="preserve">Стринг, </w:t>
             </w:r>
             <w:r>
               <w:rPr>
@@ -5038,86 +4839,6 @@
                 <w:lang w:val="en-US"/>
               </w:rPr>
               <w:t>NOT NULL</w:t>
-            </w:r>
-          </w:p>
-        </w:tc>
-      </w:tr>
-      <w:tr>
-        <w:tc>
-          <w:tcPr>
-            <w:tcW w:w="3096" w:type="dxa"/>
-          </w:tcPr>
-          <w:p>
-            <w:pPr>
-              <w:spacing w:line="360" w:lineRule="auto"/>
-              <w:jc w:val="both"/>
-              <w:rPr>
-                <w:lang w:val="en-US"/>
-              </w:rPr>
-            </w:pPr>
-            <w:r>
-              <w:rPr>
-                <w:lang w:val="en-US"/>
-              </w:rPr>
-              <w:t>RecipeId</w:t>
-            </w:r>
-          </w:p>
-        </w:tc>
-        <w:tc>
-          <w:tcPr>
-            <w:tcW w:w="3391" w:type="dxa"/>
-          </w:tcPr>
-          <w:p>
-            <w:pPr>
-              <w:spacing w:line="360" w:lineRule="auto"/>
-              <w:jc w:val="both"/>
-            </w:pPr>
-            <w:r>
-              <w:t xml:space="preserve">32-бита инт </w:t>
-            </w:r>
-            <w:r>
-              <w:rPr>
-                <w:lang w:val="en-US"/>
-              </w:rPr>
-              <w:t>(Integer)</w:t>
-            </w:r>
-          </w:p>
-        </w:tc>
-        <w:tc>
-          <w:tcPr>
-            <w:tcW w:w="3431" w:type="dxa"/>
-          </w:tcPr>
-          <w:p>
-            <w:pPr>
-              <w:spacing w:line="360" w:lineRule="auto"/>
-              <w:jc w:val="both"/>
-              <w:rPr>
-                <w:lang w:val="en-US"/>
-              </w:rPr>
-            </w:pPr>
-            <w:r>
-              <w:t>Чужд ключ</w:t>
-            </w:r>
-            <w:r>
-              <w:rPr>
-                <w:lang w:val="en-US"/>
-              </w:rPr>
-              <w:t xml:space="preserve"> (Foreign Key), </w:t>
-            </w:r>
-            <w:r>
-              <w:t>Връзка с таблица</w:t>
-            </w:r>
-            <w:r>
-              <w:rPr>
-                <w:lang w:val="en-US"/>
-              </w:rPr>
-              <w:t xml:space="preserve"> </w:t>
-            </w:r>
-            <w:r>
-              <w:rPr>
-                <w:lang w:val="en-US"/>
-              </w:rPr>
-              <w:t>Recipes</w:t>
             </w:r>
           </w:p>
         </w:tc>
@@ -5226,7 +4947,7 @@
           <w:sz w:val="28"/>
           <w:lang w:val="en-US"/>
         </w:rPr>
-        <w:t>StarRatings</w:t>
+        <w:t>Reviews</w:t>
       </w:r>
     </w:p>
     <w:tbl>
@@ -5388,7 +5109,7 @@
               <w:rPr>
                 <w:lang w:val="en-US"/>
               </w:rPr>
-              <w:t>Rate</w:t>
+              <w:t>Title</w:t>
             </w:r>
           </w:p>
         </w:tc>
@@ -5405,13 +5126,13 @@
               </w:rPr>
             </w:pPr>
             <w:r>
-              <w:t xml:space="preserve">32-бита инт </w:t>
-            </w:r>
-            <w:r>
-              <w:rPr>
-                <w:lang w:val="en-US"/>
-              </w:rPr>
-              <w:t>(Integer)</w:t>
+              <w:t xml:space="preserve">Стринг до 30 символа, </w:t>
+            </w:r>
+            <w:r>
+              <w:rPr>
+                <w:lang w:val="en-US"/>
+              </w:rPr>
+              <w:t>ASCII</w:t>
             </w:r>
           </w:p>
         </w:tc>
@@ -5427,6 +5148,12 @@
                 <w:lang w:val="en-US"/>
               </w:rPr>
             </w:pPr>
+            <w:r>
+              <w:rPr>
+                <w:lang w:val="en-US"/>
+              </w:rPr>
+              <w:t>NOT NULL</w:t>
+            </w:r>
           </w:p>
         </w:tc>
       </w:tr>
@@ -5447,7 +5174,7 @@
               <w:rPr>
                 <w:lang w:val="en-US"/>
               </w:rPr>
-              <w:t>NextVoteDate</w:t>
+              <w:t>Description</w:t>
             </w:r>
           </w:p>
         </w:tc>
@@ -5461,10 +5188,22 @@
               <w:jc w:val="both"/>
             </w:pPr>
             <w:r>
-              <w:rPr>
-                <w:lang w:val="en-US"/>
-              </w:rPr>
-              <w:t>DateTime</w:t>
+              <w:t xml:space="preserve">Стринг до </w:t>
+            </w:r>
+            <w:r>
+              <w:rPr>
+                <w:lang w:val="en-US"/>
+              </w:rPr>
+              <w:t>1500</w:t>
+            </w:r>
+            <w:r>
+              <w:t xml:space="preserve"> символа, </w:t>
+            </w:r>
+            <w:r>
+              <w:rPr>
+                <w:lang w:val="en-US"/>
+              </w:rPr>
+              <w:t>ASCII</w:t>
             </w:r>
           </w:p>
         </w:tc>
@@ -5480,6 +5219,12 @@
                 <w:lang w:val="en-US"/>
               </w:rPr>
             </w:pPr>
+            <w:r>
+              <w:rPr>
+                <w:lang w:val="en-US"/>
+              </w:rPr>
+              <w:t>NOT NULL</w:t>
+            </w:r>
           </w:p>
         </w:tc>
       </w:tr>
@@ -5500,7 +5245,7 @@
               <w:rPr>
                 <w:lang w:val="en-US"/>
               </w:rPr>
-              <w:t>RecipeId</w:t>
+              <w:t>Rate</w:t>
             </w:r>
           </w:p>
         </w:tc>
@@ -5536,24 +5281,6 @@
                 <w:lang w:val="en-US"/>
               </w:rPr>
             </w:pPr>
-            <w:r>
-              <w:t>Чужд ключ</w:t>
-            </w:r>
-            <w:r>
-              <w:rPr>
-                <w:lang w:val="en-US"/>
-              </w:rPr>
-              <w:t xml:space="preserve"> (Foreign Key), </w:t>
-            </w:r>
-            <w:r>
-              <w:t>Връзка с таблица</w:t>
-            </w:r>
-            <w:r>
-              <w:rPr>
-                <w:lang w:val="en-US"/>
-              </w:rPr>
-              <w:t xml:space="preserve"> Recipes</w:t>
-            </w:r>
           </w:p>
         </w:tc>
       </w:tr>
@@ -5574,6 +5301,134 @@
               <w:rPr>
                 <w:lang w:val="en-US"/>
               </w:rPr>
+              <w:t>NextVoteDate</w:t>
+            </w:r>
+          </w:p>
+        </w:tc>
+        <w:tc>
+          <w:tcPr>
+            <w:tcW w:w="3391" w:type="dxa"/>
+          </w:tcPr>
+          <w:p>
+            <w:pPr>
+              <w:spacing w:line="360" w:lineRule="auto"/>
+              <w:jc w:val="both"/>
+            </w:pPr>
+            <w:r>
+              <w:rPr>
+                <w:lang w:val="en-US"/>
+              </w:rPr>
+              <w:t>DateTime</w:t>
+            </w:r>
+          </w:p>
+        </w:tc>
+        <w:tc>
+          <w:tcPr>
+            <w:tcW w:w="3431" w:type="dxa"/>
+          </w:tcPr>
+          <w:p>
+            <w:pPr>
+              <w:spacing w:line="360" w:lineRule="auto"/>
+              <w:jc w:val="both"/>
+              <w:rPr>
+                <w:lang w:val="en-US"/>
+              </w:rPr>
+            </w:pPr>
+          </w:p>
+        </w:tc>
+      </w:tr>
+      <w:tr>
+        <w:tc>
+          <w:tcPr>
+            <w:tcW w:w="3096" w:type="dxa"/>
+          </w:tcPr>
+          <w:p>
+            <w:pPr>
+              <w:spacing w:line="360" w:lineRule="auto"/>
+              <w:jc w:val="both"/>
+              <w:rPr>
+                <w:lang w:val="en-US"/>
+              </w:rPr>
+            </w:pPr>
+            <w:r>
+              <w:rPr>
+                <w:lang w:val="en-US"/>
+              </w:rPr>
+              <w:t>RecipeId</w:t>
+            </w:r>
+          </w:p>
+        </w:tc>
+        <w:tc>
+          <w:tcPr>
+            <w:tcW w:w="3391" w:type="dxa"/>
+          </w:tcPr>
+          <w:p>
+            <w:pPr>
+              <w:spacing w:line="360" w:lineRule="auto"/>
+              <w:jc w:val="both"/>
+            </w:pPr>
+            <w:r>
+              <w:t xml:space="preserve">32-бита инт </w:t>
+            </w:r>
+            <w:r>
+              <w:rPr>
+                <w:lang w:val="en-US"/>
+              </w:rPr>
+              <w:t>(Integer)</w:t>
+            </w:r>
+          </w:p>
+        </w:tc>
+        <w:tc>
+          <w:tcPr>
+            <w:tcW w:w="3431" w:type="dxa"/>
+          </w:tcPr>
+          <w:p>
+            <w:pPr>
+              <w:spacing w:line="360" w:lineRule="auto"/>
+              <w:jc w:val="both"/>
+              <w:rPr>
+                <w:lang w:val="en-US"/>
+              </w:rPr>
+            </w:pPr>
+            <w:r>
+              <w:t>Чужд ключ</w:t>
+            </w:r>
+            <w:r>
+              <w:rPr>
+                <w:lang w:val="en-US"/>
+              </w:rPr>
+              <w:t xml:space="preserve"> (Foreign Key), </w:t>
+            </w:r>
+            <w:r>
+              <w:t>Връзка с таблица</w:t>
+            </w:r>
+            <w:r>
+              <w:rPr>
+                <w:lang w:val="en-US"/>
+              </w:rPr>
+              <w:t xml:space="preserve"> Recipes</w:t>
+            </w:r>
+          </w:p>
+        </w:tc>
+      </w:tr>
+      <w:tr>
+        <w:tc>
+          <w:tcPr>
+            <w:tcW w:w="3096" w:type="dxa"/>
+          </w:tcPr>
+          <w:p>
+            <w:pPr>
+              <w:spacing w:line="360" w:lineRule="auto"/>
+              <w:jc w:val="both"/>
+              <w:rPr>
+                <w:lang w:val="en-US"/>
+              </w:rPr>
+            </w:pPr>
+            <w:r>
+              <w:rPr>
+                <w:lang w:val="en-US"/>
+              </w:rPr>
+              <w:lastRenderedPageBreak/>
               <w:t>UserId</w:t>
             </w:r>
           </w:p>
@@ -5627,24 +5482,6 @@
                 <w:lang w:val="en-US"/>
               </w:rPr>
               <w:t xml:space="preserve"> AspNetUsers</w:t>
-            </w:r>
-          </w:p>
-          <w:p>
-            <w:pPr>
-              <w:spacing w:line="360" w:lineRule="auto"/>
-              <w:jc w:val="both"/>
-              <w:rPr>
-                <w:lang w:val="en-US"/>
-              </w:rPr>
-            </w:pPr>
-            <w:r>
-              <w:t xml:space="preserve">Не може да е </w:t>
-            </w:r>
-            <w:r>
-              <w:rPr>
-                <w:lang w:val="en-US"/>
-              </w:rPr>
-              <w:t>NULL</w:t>
             </w:r>
           </w:p>
         </w:tc>
@@ -5661,14 +5498,25 @@
           <w:lang w:val="en-US"/>
         </w:rPr>
       </w:pPr>
-      <w:r>
+    </w:p>
+    <w:p>
+      <w:pPr>
+        <w:spacing w:line="360" w:lineRule="auto"/>
+        <w:jc w:val="both"/>
         <w:rPr>
           <w:b/>
           <w:i/>
           <w:sz w:val="28"/>
           <w:lang w:val="en-US"/>
         </w:rPr>
-        <w:lastRenderedPageBreak/>
+      </w:pPr>
+      <w:r>
+        <w:rPr>
+          <w:b/>
+          <w:i/>
+          <w:sz w:val="28"/>
+          <w:lang w:val="en-US"/>
+        </w:rPr>
         <w:t>Categories</w:t>
       </w:r>
     </w:p>
@@ -6761,13 +6609,7 @@
               <w:rPr>
                 <w:lang w:val="en-US"/>
               </w:rPr>
-              <w:t xml:space="preserve"> </w:t>
-            </w:r>
-            <w:r>
-              <w:rPr>
-                <w:lang w:val="en-US"/>
-              </w:rPr>
-              <w:t>Categories</w:t>
+              <w:t xml:space="preserve"> Categories</w:t>
             </w:r>
           </w:p>
           <w:p>
@@ -6883,6 +6725,15 @@
         </w:tc>
       </w:tr>
     </w:tbl>
+    <w:p>
+      <w:pPr>
+        <w:spacing w:line="360" w:lineRule="auto"/>
+        <w:jc w:val="both"/>
+        <w:rPr>
+          <w:lang w:val="en-US"/>
+        </w:rPr>
+      </w:pPr>
+    </w:p>
     <w:p>
       <w:pPr>
         <w:spacing w:line="360" w:lineRule="auto"/>
@@ -6919,6 +6770,7 @@
           <w:sz w:val="28"/>
           <w:lang w:val="en-US"/>
         </w:rPr>
+        <w:lastRenderedPageBreak/>
         <w:t>Articles</w:t>
       </w:r>
     </w:p>
@@ -7155,7 +7007,6 @@
               <w:rPr>
                 <w:lang w:val="en-US"/>
               </w:rPr>
-              <w:lastRenderedPageBreak/>
               <w:t>Description</w:t>
             </w:r>
           </w:p>
@@ -7704,6 +7555,7 @@
         </w:rPr>
       </w:pPr>
       <w:r>
+        <w:lastRenderedPageBreak/>
         <w:t>Да се намали излишното изхвърляне на храна заради продоволствения проблем</w:t>
       </w:r>
     </w:p>
@@ -7764,7 +7616,6 @@
           <w:i/>
           <w:iCs/>
         </w:rPr>
-        <w:lastRenderedPageBreak/>
         <w:t xml:space="preserve">      </w:t>
       </w:r>
       <w:r>
@@ -7928,24 +7779,6 @@
           <w:lang w:val="en-US"/>
         </w:rPr>
       </w:pPr>
-    </w:p>
-    <w:p>
-      <w:pPr>
-        <w:spacing w:line="360" w:lineRule="auto"/>
-        <w:jc w:val="both"/>
-        <w:rPr>
-          <w:lang w:val="en-US"/>
-        </w:rPr>
-      </w:pPr>
-    </w:p>
-    <w:p>
-      <w:pPr>
-        <w:spacing w:line="360" w:lineRule="auto"/>
-        <w:jc w:val="both"/>
-        <w:rPr>
-          <w:lang w:val="en-US"/>
-        </w:rPr>
-      </w:pPr>
       <w:r>
         <w:t>Минуси</w:t>
       </w:r>
@@ -8036,42 +7869,23 @@
         <w:spacing w:line="360" w:lineRule="auto"/>
         <w:jc w:val="both"/>
         <w:rPr>
-          <w:i/>
-          <w:iCs/>
-          <w:u w:val="single"/>
-          <w:lang w:val="en-US"/>
-        </w:rPr>
-      </w:pPr>
-      <w:r>
-        <w:rPr>
-          <w:i/>
-          <w:iCs/>
-          <w:u w:val="single"/>
-        </w:rPr>
+          <w:lang w:val="en-US"/>
+        </w:rPr>
+      </w:pPr>
+      <w:r>
         <w:t xml:space="preserve">Платформата </w:t>
       </w:r>
       <w:r>
         <w:rPr>
-          <w:i/>
-          <w:iCs/>
-          <w:u w:val="single"/>
           <w:lang w:val="en-US"/>
         </w:rPr>
         <w:t>gotvach.bg</w:t>
       </w:r>
       <w:r>
-        <w:rPr>
-          <w:i/>
-          <w:iCs/>
-          <w:u w:val="single"/>
-        </w:rPr>
         <w:t xml:space="preserve"> има следните плюсове и минуси</w:t>
       </w:r>
       <w:r>
         <w:rPr>
-          <w:i/>
-          <w:iCs/>
-          <w:u w:val="single"/>
           <w:lang w:val="en-US"/>
         </w:rPr>
         <w:t>:</w:t>
@@ -8082,25 +7896,14 @@
         <w:spacing w:line="360" w:lineRule="auto"/>
         <w:jc w:val="both"/>
         <w:rPr>
-          <w:i/>
-          <w:iCs/>
-          <w:u w:val="single"/>
-          <w:lang w:val="en-US"/>
-        </w:rPr>
-      </w:pPr>
-      <w:r>
-        <w:rPr>
-          <w:i/>
-          <w:iCs/>
-          <w:u w:val="single"/>
-        </w:rPr>
+          <w:lang w:val="en-US"/>
+        </w:rPr>
+      </w:pPr>
+      <w:r>
         <w:t>Плюсове</w:t>
       </w:r>
       <w:r>
         <w:rPr>
-          <w:i/>
-          <w:iCs/>
-          <w:u w:val="single"/>
           <w:lang w:val="en-US"/>
         </w:rPr>
         <w:t>:</w:t>
@@ -8116,18 +7919,10 @@
         <w:spacing w:line="360" w:lineRule="auto"/>
         <w:jc w:val="both"/>
         <w:rPr>
-          <w:i/>
-          <w:iCs/>
-          <w:u w:val="single"/>
-          <w:lang w:val="en-US"/>
-        </w:rPr>
-      </w:pPr>
-      <w:r>
-        <w:rPr>
-          <w:i/>
-          <w:iCs/>
-          <w:u w:val="single"/>
-        </w:rPr>
+          <w:lang w:val="en-US"/>
+        </w:rPr>
+      </w:pPr>
+      <w:r>
         <w:t>Голям набор от рецепти и статии</w:t>
       </w:r>
     </w:p>
@@ -8141,34 +7936,16 @@
         <w:spacing w:line="360" w:lineRule="auto"/>
         <w:jc w:val="both"/>
         <w:rPr>
-          <w:i/>
-          <w:iCs/>
-          <w:u w:val="single"/>
-          <w:lang w:val="en-US"/>
-        </w:rPr>
-      </w:pPr>
-      <w:r>
-        <w:rPr>
-          <w:i/>
-          <w:iCs/>
-          <w:u w:val="single"/>
-        </w:rPr>
+          <w:lang w:val="en-US"/>
+        </w:rPr>
+      </w:pPr>
+      <w:r>
         <w:t>Обособени категори</w:t>
       </w:r>
       <w:r>
-        <w:rPr>
-          <w:i/>
-          <w:iCs/>
-          <w:u w:val="single"/>
-        </w:rPr>
         <w:t xml:space="preserve">и </w:t>
       </w:r>
       <w:r>
-        <w:rPr>
-          <w:i/>
-          <w:iCs/>
-          <w:u w:val="single"/>
-        </w:rPr>
         <w:t>и подкатегории</w:t>
       </w:r>
     </w:p>
@@ -8182,18 +7959,10 @@
         <w:spacing w:line="360" w:lineRule="auto"/>
         <w:jc w:val="both"/>
         <w:rPr>
-          <w:i/>
-          <w:iCs/>
-          <w:u w:val="single"/>
-          <w:lang w:val="en-US"/>
-        </w:rPr>
-      </w:pPr>
-      <w:r>
-        <w:rPr>
-          <w:i/>
-          <w:iCs/>
-          <w:u w:val="single"/>
-        </w:rPr>
+          <w:lang w:val="en-US"/>
+        </w:rPr>
+      </w:pPr>
+      <w:r>
         <w:t>Изградена рейтинг система</w:t>
       </w:r>
     </w:p>
@@ -8202,25 +7971,14 @@
         <w:spacing w:line="360" w:lineRule="auto"/>
         <w:jc w:val="both"/>
         <w:rPr>
-          <w:i/>
-          <w:iCs/>
-          <w:u w:val="single"/>
-          <w:lang w:val="en-US"/>
-        </w:rPr>
-      </w:pPr>
-      <w:r>
-        <w:rPr>
-          <w:i/>
-          <w:iCs/>
-          <w:u w:val="single"/>
-        </w:rPr>
+          <w:lang w:val="en-US"/>
+        </w:rPr>
+      </w:pPr>
+      <w:r>
         <w:t>Минуси</w:t>
       </w:r>
       <w:r>
         <w:rPr>
-          <w:i/>
-          <w:iCs/>
-          <w:u w:val="single"/>
           <w:lang w:val="en-US"/>
         </w:rPr>
         <w:t>:</w:t>
@@ -8236,18 +7994,10 @@
         <w:spacing w:line="360" w:lineRule="auto"/>
         <w:jc w:val="both"/>
         <w:rPr>
-          <w:i/>
-          <w:iCs/>
-          <w:u w:val="single"/>
-          <w:lang w:val="en-US"/>
-        </w:rPr>
-      </w:pPr>
-      <w:r>
-        <w:rPr>
-          <w:i/>
-          <w:iCs/>
-          <w:u w:val="single"/>
-        </w:rPr>
+          <w:lang w:val="en-US"/>
+        </w:rPr>
+      </w:pPr>
+      <w:r>
         <w:t>Липса на удобен графичен интерфейс</w:t>
       </w:r>
     </w:p>
@@ -8261,18 +8011,10 @@
         <w:spacing w:line="360" w:lineRule="auto"/>
         <w:jc w:val="both"/>
         <w:rPr>
-          <w:i/>
-          <w:iCs/>
-          <w:u w:val="single"/>
-          <w:lang w:val="en-US"/>
-        </w:rPr>
-      </w:pPr>
-      <w:r>
-        <w:rPr>
-          <w:i/>
-          <w:iCs/>
-          <w:u w:val="single"/>
-        </w:rPr>
+          <w:lang w:val="en-US"/>
+        </w:rPr>
+      </w:pPr>
+      <w:r>
         <w:t>Липса на потребителски ревюта</w:t>
       </w:r>
     </w:p>
@@ -8286,18 +8028,11 @@
         <w:spacing w:line="360" w:lineRule="auto"/>
         <w:jc w:val="both"/>
         <w:rPr>
-          <w:i/>
-          <w:iCs/>
-          <w:u w:val="single"/>
-          <w:lang w:val="en-US"/>
-        </w:rPr>
-      </w:pPr>
-      <w:r>
-        <w:rPr>
-          <w:i/>
-          <w:iCs/>
-          <w:u w:val="single"/>
-        </w:rPr>
+          <w:lang w:val="en-US"/>
+        </w:rPr>
+      </w:pPr>
+      <w:r>
+        <w:lastRenderedPageBreak/>
         <w:t>Малко информация за приготвянето на дадена рецепта</w:t>
       </w:r>
     </w:p>
@@ -8311,58 +8046,38 @@
         <w:spacing w:line="360" w:lineRule="auto"/>
         <w:jc w:val="both"/>
         <w:rPr>
+          <w:lang w:val="en-US"/>
+        </w:rPr>
+      </w:pPr>
+      <w:r>
+        <w:t>Липса на видео съдържание за приготвяне на ястие</w:t>
+      </w:r>
+    </w:p>
+    <w:p>
+      <w:pPr>
+        <w:spacing w:line="360" w:lineRule="auto"/>
+        <w:jc w:val="both"/>
+        <w:rPr>
           <w:i/>
           <w:iCs/>
           <w:u w:val="single"/>
           <w:lang w:val="en-US"/>
         </w:rPr>
       </w:pPr>
-      <w:r>
-        <w:rPr>
-          <w:i/>
-          <w:iCs/>
-          <w:u w:val="single"/>
-        </w:rPr>
-        <w:lastRenderedPageBreak/>
-        <w:t>Липса на видео съдържание за приготвяне на ястие</w:t>
-      </w:r>
-    </w:p>
-    <w:p>
-      <w:pPr>
-        <w:spacing w:line="360" w:lineRule="auto"/>
-        <w:jc w:val="both"/>
-        <w:rPr>
-          <w:i/>
-          <w:iCs/>
-          <w:u w:val="single"/>
-          <w:lang w:val="en-US"/>
-        </w:rPr>
-      </w:pPr>
-    </w:p>
-    <w:p>
-      <w:pPr>
-        <w:spacing w:line="360" w:lineRule="auto"/>
-        <w:jc w:val="both"/>
-        <w:rPr>
-          <w:i/>
-          <w:iCs/>
-          <w:u w:val="single"/>
-          <w:lang w:val="en-US"/>
-        </w:rPr>
-      </w:pPr>
-      <w:r>
-        <w:rPr>
-          <w:i/>
-          <w:iCs/>
-          <w:u w:val="single"/>
-        </w:rPr>
+    </w:p>
+    <w:p>
+      <w:pPr>
+        <w:spacing w:line="360" w:lineRule="auto"/>
+        <w:jc w:val="both"/>
+        <w:rPr>
+          <w:lang w:val="en-US"/>
+        </w:rPr>
+      </w:pPr>
+      <w:r>
         <w:t>Също така друга подобна платформа е 1001recepti.com със следните плюсове и минуси</w:t>
       </w:r>
       <w:r>
         <w:rPr>
-          <w:i/>
-          <w:iCs/>
-          <w:u w:val="single"/>
           <w:lang w:val="en-US"/>
         </w:rPr>
         <w:t>:</w:t>
@@ -8373,25 +8088,14 @@
         <w:spacing w:line="360" w:lineRule="auto"/>
         <w:jc w:val="both"/>
         <w:rPr>
-          <w:i/>
-          <w:iCs/>
-          <w:u w:val="single"/>
-          <w:lang w:val="en-US"/>
-        </w:rPr>
-      </w:pPr>
-      <w:r>
-        <w:rPr>
-          <w:i/>
-          <w:iCs/>
-          <w:u w:val="single"/>
-        </w:rPr>
+          <w:lang w:val="en-US"/>
+        </w:rPr>
+      </w:pPr>
+      <w:r>
         <w:t>Плюсове</w:t>
       </w:r>
       <w:r>
         <w:rPr>
-          <w:i/>
-          <w:iCs/>
-          <w:u w:val="single"/>
           <w:lang w:val="en-US"/>
         </w:rPr>
         <w:t>:</w:t>
@@ -8407,18 +8111,10 @@
         <w:spacing w:line="360" w:lineRule="auto"/>
         <w:jc w:val="both"/>
         <w:rPr>
-          <w:i/>
-          <w:iCs/>
-          <w:u w:val="single"/>
-          <w:lang w:val="en-US"/>
-        </w:rPr>
-      </w:pPr>
-      <w:r>
-        <w:rPr>
-          <w:i/>
-          <w:iCs/>
-          <w:u w:val="single"/>
-        </w:rPr>
+          <w:lang w:val="en-US"/>
+        </w:rPr>
+      </w:pPr>
+      <w:r>
         <w:t>Огромен набор от рецепти</w:t>
       </w:r>
     </w:p>
@@ -8432,18 +8128,10 @@
         <w:spacing w:line="360" w:lineRule="auto"/>
         <w:jc w:val="both"/>
         <w:rPr>
-          <w:i/>
-          <w:iCs/>
-          <w:u w:val="single"/>
-          <w:lang w:val="en-US"/>
-        </w:rPr>
-      </w:pPr>
-      <w:r>
-        <w:rPr>
-          <w:i/>
-          <w:iCs/>
-          <w:u w:val="single"/>
-        </w:rPr>
+          <w:lang w:val="en-US"/>
+        </w:rPr>
+      </w:pPr>
+      <w:r>
         <w:t>Видео съдържание на ястията</w:t>
       </w:r>
     </w:p>
@@ -8457,18 +8145,10 @@
         <w:spacing w:line="360" w:lineRule="auto"/>
         <w:jc w:val="both"/>
         <w:rPr>
-          <w:i/>
-          <w:iCs/>
-          <w:u w:val="single"/>
-          <w:lang w:val="en-US"/>
-        </w:rPr>
-      </w:pPr>
-      <w:r>
-        <w:rPr>
-          <w:i/>
-          <w:iCs/>
-          <w:u w:val="single"/>
-        </w:rPr>
+          <w:lang w:val="en-US"/>
+        </w:rPr>
+      </w:pPr>
+      <w:r>
         <w:t>Здравословни статии</w:t>
       </w:r>
     </w:p>
@@ -8477,25 +8157,14 @@
         <w:spacing w:line="360" w:lineRule="auto"/>
         <w:jc w:val="both"/>
         <w:rPr>
-          <w:i/>
-          <w:iCs/>
-          <w:u w:val="single"/>
-          <w:lang w:val="en-US"/>
-        </w:rPr>
-      </w:pPr>
-      <w:r>
-        <w:rPr>
-          <w:i/>
-          <w:iCs/>
-          <w:u w:val="single"/>
-        </w:rPr>
+          <w:lang w:val="en-US"/>
+        </w:rPr>
+      </w:pPr>
+      <w:r>
         <w:t>Минуси</w:t>
       </w:r>
       <w:r>
         <w:rPr>
-          <w:i/>
-          <w:iCs/>
-          <w:u w:val="single"/>
           <w:lang w:val="en-US"/>
         </w:rPr>
         <w:t>:</w:t>
@@ -8511,42 +8180,23 @@
         <w:spacing w:line="360" w:lineRule="auto"/>
         <w:jc w:val="both"/>
         <w:rPr>
-          <w:i/>
-          <w:iCs/>
-          <w:u w:val="single"/>
-          <w:lang w:val="en-US"/>
-        </w:rPr>
-      </w:pPr>
-      <w:r>
-        <w:rPr>
-          <w:i/>
-          <w:iCs/>
-          <w:u w:val="single"/>
-        </w:rPr>
+          <w:lang w:val="en-US"/>
+        </w:rPr>
+      </w:pPr>
+      <w:r>
         <w:t xml:space="preserve">Липса на удобен графичен интерфейс </w:t>
       </w:r>
       <w:r>
         <w:rPr>
-          <w:i/>
-          <w:iCs/>
-          <w:u w:val="single"/>
           <w:lang w:val="en-US"/>
         </w:rPr>
         <w:t>(</w:t>
       </w:r>
       <w:r>
-        <w:rPr>
-          <w:i/>
-          <w:iCs/>
-          <w:u w:val="single"/>
-        </w:rPr>
         <w:t>началната страница е прекалено голяма</w:t>
       </w:r>
       <w:r>
         <w:rPr>
-          <w:i/>
-          <w:iCs/>
-          <w:u w:val="single"/>
           <w:lang w:val="en-US"/>
         </w:rPr>
         <w:t>)</w:t>
@@ -8562,34 +8212,16 @@
         <w:spacing w:line="360" w:lineRule="auto"/>
         <w:jc w:val="both"/>
         <w:rPr>
-          <w:i/>
-          <w:iCs/>
-          <w:u w:val="single"/>
-          <w:lang w:val="en-US"/>
-        </w:rPr>
-      </w:pPr>
-      <w:r>
-        <w:rPr>
-          <w:i/>
-          <w:iCs/>
-          <w:u w:val="single"/>
-        </w:rPr>
+          <w:lang w:val="en-US"/>
+        </w:rPr>
+      </w:pPr>
+      <w:r>
         <w:t>Липса на рейтинг</w:t>
       </w:r>
       <w:r>
-        <w:rPr>
-          <w:i/>
-          <w:iCs/>
-          <w:u w:val="single"/>
-        </w:rPr>
         <w:t xml:space="preserve"> система</w:t>
       </w:r>
       <w:r>
-        <w:rPr>
-          <w:i/>
-          <w:iCs/>
-          <w:u w:val="single"/>
-        </w:rPr>
         <w:t xml:space="preserve"> и ревюта</w:t>
       </w:r>
     </w:p>
@@ -8609,41 +8241,36 @@
         </w:rPr>
       </w:pPr>
       <w:r>
+        <w:t>Бавно зареждане на страниците</w:t>
+      </w:r>
+    </w:p>
+    <w:p>
+      <w:pPr>
+        <w:spacing w:line="360" w:lineRule="auto"/>
+        <w:jc w:val="both"/>
+      </w:pPr>
+    </w:p>
+    <w:p>
+      <w:pPr>
+        <w:spacing w:line="360" w:lineRule="auto"/>
+        <w:jc w:val="both"/>
         <w:rPr>
           <w:i/>
           <w:iCs/>
-          <w:u w:val="single"/>
-        </w:rPr>
-        <w:t>Бавно зареждане на страниците</w:t>
-      </w:r>
-    </w:p>
-    <w:p>
-      <w:pPr>
-        <w:spacing w:line="360" w:lineRule="auto"/>
-        <w:jc w:val="both"/>
-      </w:pPr>
-    </w:p>
-    <w:p>
-      <w:pPr>
-        <w:spacing w:line="360" w:lineRule="auto"/>
-        <w:jc w:val="both"/>
+        </w:rPr>
+      </w:pPr>
+      <w:r>
         <w:rPr>
           <w:i/>
           <w:iCs/>
         </w:rPr>
-      </w:pPr>
+        <w:t>4</w:t>
+      </w:r>
       <w:r>
         <w:rPr>
           <w:i/>
           <w:iCs/>
         </w:rPr>
-        <w:t>4</w:t>
-      </w:r>
-      <w:r>
-        <w:rPr>
-          <w:i/>
-          <w:iCs/>
-        </w:rPr>
         <w:t>. Технически изисквания</w:t>
       </w:r>
     </w:p>
@@ -8657,137 +8284,21 @@
         <w:t xml:space="preserve">      </w:t>
       </w:r>
       <w:r>
-        <w:rPr>
-          <w:strike/>
-        </w:rPr>
-        <w:t>Системата има уеб базиран потребителски интерфейс като избран</w:t>
-      </w:r>
-      <w:r>
-        <w:rPr>
-          <w:strike/>
-        </w:rPr>
-        <w:t>ият</w:t>
-      </w:r>
-      <w:r>
-        <w:rPr>
-          <w:strike/>
-        </w:rPr>
-        <w:t xml:space="preserve"> архитектур</w:t>
-      </w:r>
-      <w:r>
-        <w:rPr>
-          <w:strike/>
-        </w:rPr>
-        <w:t>ен</w:t>
-      </w:r>
-      <w:r>
-        <w:rPr>
-          <w:strike/>
-        </w:rPr>
-        <w:t xml:space="preserve"> стил ще бъд</w:t>
-      </w:r>
-      <w:r>
-        <w:rPr>
-          <w:strike/>
-        </w:rPr>
-        <w:t>е</w:t>
-      </w:r>
-      <w:r>
-        <w:rPr>
-          <w:strike/>
-        </w:rPr>
-        <w:t xml:space="preserve"> </w:t>
-      </w:r>
-      <w:r>
-        <w:rPr>
-          <w:strike/>
-          <w:lang w:val="en-US"/>
-        </w:rPr>
-        <w:t>MVC</w:t>
-      </w:r>
-      <w:r>
-        <w:rPr>
-          <w:strike/>
-          <w:lang w:val="ru-RU"/>
+        <w:t xml:space="preserve">За по-голямото постигане на потребителско изживяване системата ще комуникира с услугата на </w:t>
+      </w:r>
+      <w:r>
+        <w:rPr>
+          <w:lang w:val="en-US"/>
+        </w:rPr>
+        <w:t>Facebook</w:t>
+      </w:r>
+      <w:r>
+        <w:rPr>
+          <w:lang w:val="en-US"/>
         </w:rPr>
         <w:t xml:space="preserve"> (</w:t>
       </w:r>
       <w:hyperlink r:id="rId11" w:history="1">
-        <w:r>
-          <w:rPr>
-            <w:rStyle w:val="Hyperlink"/>
-            <w:strike/>
-            <w:u w:val="none"/>
-            <w:lang w:val="en-US"/>
-          </w:rPr>
-          <w:t>Model</w:t>
-        </w:r>
-        <w:r>
-          <w:rPr>
-            <w:rStyle w:val="Hyperlink"/>
-            <w:strike/>
-            <w:u w:val="none"/>
-            <w:lang w:val="ru-RU"/>
-          </w:rPr>
-          <w:t>-</w:t>
-        </w:r>
-        <w:r>
-          <w:rPr>
-            <w:rStyle w:val="Hyperlink"/>
-            <w:strike/>
-            <w:u w:val="none"/>
-            <w:lang w:val="en-US"/>
-          </w:rPr>
-          <w:t>View</w:t>
-        </w:r>
-        <w:r>
-          <w:rPr>
-            <w:rStyle w:val="Hyperlink"/>
-            <w:strike/>
-            <w:u w:val="none"/>
-            <w:lang w:val="ru-RU"/>
-          </w:rPr>
-          <w:t>-</w:t>
-        </w:r>
-        <w:r>
-          <w:rPr>
-            <w:rStyle w:val="Hyperlink"/>
-            <w:strike/>
-            <w:u w:val="none"/>
-            <w:lang w:val="en-US"/>
-          </w:rPr>
-          <w:t>Controller</w:t>
-        </w:r>
-      </w:hyperlink>
-      <w:r>
-        <w:rPr>
-          <w:strike/>
-          <w:lang w:val="ru-RU"/>
-        </w:rPr>
-        <w:t>)</w:t>
-      </w:r>
-      <w:r>
-        <w:rPr>
-          <w:strike/>
-        </w:rPr>
-        <w:t>.</w:t>
-      </w:r>
-      <w:r>
-        <w:t xml:space="preserve"> За по-голямото постигане на потребителско изживяване системата ще комуникира с услугата на </w:t>
-      </w:r>
-      <w:r>
-        <w:rPr>
-          <w:lang w:val="en-US"/>
-        </w:rPr>
-        <w:t>Facebook</w:t>
-      </w:r>
-      <w:r>
-        <w:rPr>
-          <w:lang w:val="en-US"/>
-        </w:rPr>
-        <w:t xml:space="preserve"> (</w:t>
-      </w:r>
-      <w:hyperlink r:id="rId12" w:history="1">
         <w:r>
           <w:rPr>
             <w:rStyle w:val="Hyperlink"/>
@@ -8896,13 +8407,8 @@
         <w:t>.</w:t>
       </w:r>
     </w:p>
-    <w:p>
-      <w:pPr>
-        <w:ind w:left="1416" w:firstLine="708"/>
-      </w:pPr>
-    </w:p>
     <w:sectPr>
-      <w:footerReference w:type="default" r:id="rId13"/>
+      <w:footerReference w:type="default" r:id="rId12"/>
       <w:pgSz w:w="11906" w:h="16838"/>
       <w:pgMar w:top="1417" w:right="1417" w:bottom="1417" w:left="1417" w:header="708" w:footer="708" w:gutter="0"/>
       <w:cols w:space="708"/>
@@ -10930,7 +10436,7 @@
   <w:style w:type="paragraph" w:default="1" w:styleId="Normal">
     <w:name w:val="Normal"/>
     <w:qFormat/>
-    <w:rsid w:val="00263446"/>
+    <w:rsid w:val="00C47245"/>
     <w:pPr>
       <w:spacing w:after="0" w:line="240" w:lineRule="auto"/>
     </w:pPr>

</xml_diff>